<commit_message>
Edit: Updated "Aufgabe2" & Typos
</commit_message>
<xml_diff>
--- a/LB3-Dokumentation.docx
+++ b/LB3-Dokumentation.docx
@@ -63,69 +63,101 @@
           <w:sz w:val="24"/>
           <w:szCs w:val="24"/>
         </w:rPr>
-        <w:t>Wir haben unsere Applikation den heutigen Anforderungen bezüglich Sicherheit angepasst. Das heisst es ist keine SQL-Injection möglich da wir mit Prepared Statements gearbeitet haben.</w:t>
-      </w:r>
-    </w:p>
-    <w:p>
-      <w:pPr>
-        <w:rPr>
-          <w:sz w:val="24"/>
-          <w:szCs w:val="24"/>
-        </w:rPr>
-      </w:pPr>
-      <w:r>
-        <w:rPr>
-          <w:sz w:val="24"/>
-          <w:szCs w:val="24"/>
-        </w:rPr>
-        <w:t xml:space="preserve">Zudem wurden alle </w:t>
-      </w:r>
-      <w:proofErr w:type="gramStart"/>
-      <w:r>
-        <w:rPr>
-          <w:sz w:val="24"/>
-          <w:szCs w:val="24"/>
-        </w:rPr>
-        <w:t>Strings</w:t>
-      </w:r>
-      <w:proofErr w:type="gramEnd"/>
-      <w:r>
-        <w:rPr>
-          <w:sz w:val="24"/>
-          <w:szCs w:val="24"/>
-        </w:rPr>
-        <w:t xml:space="preserve"> die ausgegeben werden UTF8 encoded damit es keine Probleme mit der Darstellung von Umlauten gibt.</w:t>
-      </w:r>
-    </w:p>
-    <w:p>
-      <w:pPr>
-        <w:rPr>
-          <w:sz w:val="24"/>
-          <w:szCs w:val="24"/>
-        </w:rPr>
-      </w:pPr>
-      <w:r>
-        <w:rPr>
-          <w:sz w:val="24"/>
-          <w:szCs w:val="24"/>
-        </w:rPr>
-        <w:t xml:space="preserve">Wir navigieren über sämtliche Seiten mithilfe von GET </w:t>
-      </w:r>
-      <w:proofErr w:type="gramStart"/>
-      <w:r>
-        <w:rPr>
-          <w:sz w:val="24"/>
-          <w:szCs w:val="24"/>
-        </w:rPr>
-        <w:t>Parametern</w:t>
-      </w:r>
-      <w:proofErr w:type="gramEnd"/>
-      <w:r>
-        <w:rPr>
-          <w:sz w:val="24"/>
-          <w:szCs w:val="24"/>
-        </w:rPr>
-        <w:t xml:space="preserve"> die in der URL mitgesendet werden, und includen entsprechenden Content.</w:t>
+        <w:t>Wir haben unsere Applikation den heutigen Anforderungen bezüglich Sicherheit angepasst. Das heisst es ist keine SQL-</w:t>
+      </w:r>
+      <w:proofErr w:type="spellStart"/>
+      <w:r>
+        <w:rPr>
+          <w:sz w:val="24"/>
+          <w:szCs w:val="24"/>
+        </w:rPr>
+        <w:t>Injection</w:t>
+      </w:r>
+      <w:proofErr w:type="spellEnd"/>
+      <w:r>
+        <w:rPr>
+          <w:sz w:val="24"/>
+          <w:szCs w:val="24"/>
+        </w:rPr>
+        <w:t xml:space="preserve"> möglich da wir mit </w:t>
+      </w:r>
+      <w:proofErr w:type="spellStart"/>
+      <w:r>
+        <w:rPr>
+          <w:sz w:val="24"/>
+          <w:szCs w:val="24"/>
+        </w:rPr>
+        <w:t>Prepared</w:t>
+      </w:r>
+      <w:proofErr w:type="spellEnd"/>
+      <w:r>
+        <w:rPr>
+          <w:sz w:val="24"/>
+          <w:szCs w:val="24"/>
+        </w:rPr>
+        <w:t xml:space="preserve"> Statements gearbeitet haben.</w:t>
+      </w:r>
+    </w:p>
+    <w:p>
+      <w:pPr>
+        <w:rPr>
+          <w:sz w:val="24"/>
+          <w:szCs w:val="24"/>
+        </w:rPr>
+      </w:pPr>
+      <w:r>
+        <w:rPr>
+          <w:sz w:val="24"/>
+          <w:szCs w:val="24"/>
+        </w:rPr>
+        <w:t xml:space="preserve">Zudem wurden alle Strings die ausgegeben werden UTF8 </w:t>
+      </w:r>
+      <w:proofErr w:type="spellStart"/>
+      <w:r>
+        <w:rPr>
+          <w:sz w:val="24"/>
+          <w:szCs w:val="24"/>
+        </w:rPr>
+        <w:t>encoded</w:t>
+      </w:r>
+      <w:proofErr w:type="spellEnd"/>
+      <w:r>
+        <w:rPr>
+          <w:sz w:val="24"/>
+          <w:szCs w:val="24"/>
+        </w:rPr>
+        <w:t xml:space="preserve"> damit es keine Probleme mit der Darstellung von Umlauten gibt.</w:t>
+      </w:r>
+    </w:p>
+    <w:p>
+      <w:pPr>
+        <w:rPr>
+          <w:sz w:val="24"/>
+          <w:szCs w:val="24"/>
+        </w:rPr>
+      </w:pPr>
+      <w:r>
+        <w:rPr>
+          <w:sz w:val="24"/>
+          <w:szCs w:val="24"/>
+        </w:rPr>
+        <w:t xml:space="preserve">Wir navigieren über sämtliche Seiten mithilfe von GET Parametern die in der URL mitgesendet werden, und </w:t>
+      </w:r>
+      <w:proofErr w:type="spellStart"/>
+      <w:r>
+        <w:rPr>
+          <w:sz w:val="24"/>
+          <w:szCs w:val="24"/>
+        </w:rPr>
+        <w:t>includen</w:t>
+      </w:r>
+      <w:proofErr w:type="spellEnd"/>
+      <w:r>
+        <w:rPr>
+          <w:sz w:val="24"/>
+          <w:szCs w:val="24"/>
+        </w:rPr>
+        <w:t xml:space="preserve"> entsprechenden Content.</w:t>
       </w:r>
     </w:p>
     <w:p>
@@ -169,41 +201,91 @@
           <w:sz w:val="24"/>
           <w:szCs w:val="24"/>
         </w:rPr>
-        <w:t>In der Datenbank haben wir die Beziehungen der Tabelle eingefügt da diese nicht vorhanden waren.</w:t>
-      </w:r>
-    </w:p>
-    <w:p>
-      <w:pPr>
-        <w:rPr>
-          <w:bCs/>
-          <w:sz w:val="24"/>
-          <w:szCs w:val="24"/>
-        </w:rPr>
-      </w:pPr>
-      <w:r>
-        <w:rPr>
-          <w:bCs/>
-          <w:sz w:val="24"/>
-          <w:szCs w:val="24"/>
-        </w:rPr>
-        <w:t>Zudem haben wir einige Datentypen der Felder geändert da diese nicht nicht korrekt waren.</w:t>
-      </w:r>
-    </w:p>
-    <w:p>
-      <w:pPr>
-        <w:rPr>
-          <w:bCs/>
-          <w:sz w:val="24"/>
-          <w:szCs w:val="24"/>
-        </w:rPr>
-      </w:pPr>
-      <w:r>
-        <w:rPr>
-          <w:bCs/>
-          <w:sz w:val="24"/>
-          <w:szCs w:val="24"/>
-        </w:rPr>
-        <w:t>Es wurde eine neue Tabelle Bestellungen_positionen angelegt damit eine Bestellung zwischengespeichert werden kann bevor sie endgültig validiert wird.</w:t>
+        <w:t>In der Datenbank haben wir die Beziehungen der Tabelle</w:t>
+      </w:r>
+      <w:r>
+        <w:rPr>
+          <w:bCs/>
+          <w:sz w:val="24"/>
+          <w:szCs w:val="24"/>
+        </w:rPr>
+        <w:t>n</w:t>
+      </w:r>
+      <w:r>
+        <w:rPr>
+          <w:bCs/>
+          <w:sz w:val="24"/>
+          <w:szCs w:val="24"/>
+        </w:rPr>
+        <w:t xml:space="preserve"> eingefügt</w:t>
+      </w:r>
+      <w:r>
+        <w:rPr>
+          <w:bCs/>
+          <w:sz w:val="24"/>
+          <w:szCs w:val="24"/>
+        </w:rPr>
+        <w:t>,</w:t>
+      </w:r>
+      <w:r>
+        <w:rPr>
+          <w:bCs/>
+          <w:sz w:val="24"/>
+          <w:szCs w:val="24"/>
+        </w:rPr>
+        <w:t xml:space="preserve"> da diese nicht vorhanden waren.</w:t>
+      </w:r>
+    </w:p>
+    <w:p>
+      <w:pPr>
+        <w:rPr>
+          <w:bCs/>
+          <w:sz w:val="24"/>
+          <w:szCs w:val="24"/>
+        </w:rPr>
+      </w:pPr>
+      <w:r>
+        <w:rPr>
+          <w:bCs/>
+          <w:sz w:val="24"/>
+          <w:szCs w:val="24"/>
+        </w:rPr>
+        <w:t>Zudem haben wir einige Datentypen der Felder geändert da diese nicht korrekt waren.</w:t>
+      </w:r>
+    </w:p>
+    <w:p>
+      <w:pPr>
+        <w:rPr>
+          <w:bCs/>
+          <w:sz w:val="24"/>
+          <w:szCs w:val="24"/>
+        </w:rPr>
+      </w:pPr>
+      <w:r>
+        <w:rPr>
+          <w:bCs/>
+          <w:sz w:val="24"/>
+          <w:szCs w:val="24"/>
+        </w:rPr>
+        <w:t xml:space="preserve">Es wurde eine neue Tabelle </w:t>
+      </w:r>
+      <w:proofErr w:type="spellStart"/>
+      <w:r>
+        <w:rPr>
+          <w:bCs/>
+          <w:sz w:val="24"/>
+          <w:szCs w:val="24"/>
+        </w:rPr>
+        <w:t>Bestellungen_positionen</w:t>
+      </w:r>
+      <w:proofErr w:type="spellEnd"/>
+      <w:r>
+        <w:rPr>
+          <w:bCs/>
+          <w:sz w:val="24"/>
+          <w:szCs w:val="24"/>
+        </w:rPr>
+        <w:t xml:space="preserve"> angelegt damit eine Bestellung zwischengespeichert werden kann bevor sie endgültig validiert wird.</w:t>
       </w:r>
     </w:p>
     <w:p>
@@ -246,7 +328,35 @@
           <w:sz w:val="24"/>
           <w:szCs w:val="24"/>
         </w:rPr>
-        <w:t>Die Aufgabe hier war nach eine Klick auf eine Kategorie alle Produkte dieser Kategorie aufzulisten. Dies haben wir so gemacht das man mit dem Klick auf eine Kategorie einen GET Parameter namens Kategorie mitsendet, dieser enthält die Id dieser Kategorie.</w:t>
+        <w:t>Die Aufgabe hier war nach eine</w:t>
+      </w:r>
+      <w:r>
+        <w:rPr>
+          <w:sz w:val="24"/>
+          <w:szCs w:val="24"/>
+        </w:rPr>
+        <w:t>m</w:t>
+      </w:r>
+      <w:r>
+        <w:rPr>
+          <w:sz w:val="24"/>
+          <w:szCs w:val="24"/>
+        </w:rPr>
+        <w:t xml:space="preserve"> Klick auf eine Kategorie alle Produkte dieser Kategorie aufzulisten. Dies haben wir so gemacht das man mit dem Klick auf eine Kategorie einen GET Parameter namens Kategorie mitsendet, dieser enthält die I</w:t>
+      </w:r>
+      <w:r>
+        <w:rPr>
+          <w:sz w:val="24"/>
+          <w:szCs w:val="24"/>
+        </w:rPr>
+        <w:t>D</w:t>
+      </w:r>
+      <w:r>
+        <w:rPr>
+          <w:sz w:val="24"/>
+          <w:szCs w:val="24"/>
+        </w:rPr>
+        <w:t xml:space="preserve"> dieser Kategorie.</w:t>
       </w:r>
     </w:p>
     <w:p>
@@ -268,7 +378,72 @@
           <w:sz w:val="24"/>
           <w:szCs w:val="24"/>
         </w:rPr>
-        <w:t>werden alle Produkte mit dieser Id aus der Datenbank geholt, und über eine while Schlaufe in eine Tabelle ausgegeben.</w:t>
+        <w:t>werden alle Produkte mit dieser I</w:t>
+      </w:r>
+      <w:r>
+        <w:rPr>
+          <w:sz w:val="24"/>
+          <w:szCs w:val="24"/>
+        </w:rPr>
+        <w:t>D</w:t>
+      </w:r>
+      <w:r>
+        <w:rPr>
+          <w:sz w:val="24"/>
+          <w:szCs w:val="24"/>
+        </w:rPr>
+        <w:t xml:space="preserve"> aus der Datenbank geholt, und über eine </w:t>
+      </w:r>
+      <w:r>
+        <w:rPr>
+          <w:sz w:val="24"/>
+          <w:szCs w:val="24"/>
+        </w:rPr>
+        <w:t>«</w:t>
+      </w:r>
+      <w:proofErr w:type="spellStart"/>
+      <w:r>
+        <w:rPr>
+          <w:sz w:val="24"/>
+          <w:szCs w:val="24"/>
+        </w:rPr>
+        <w:t>W</w:t>
+      </w:r>
+      <w:r>
+        <w:rPr>
+          <w:sz w:val="24"/>
+          <w:szCs w:val="24"/>
+        </w:rPr>
+        <w:t>hile</w:t>
+      </w:r>
+      <w:proofErr w:type="spellEnd"/>
+      <w:r>
+        <w:rPr>
+          <w:sz w:val="24"/>
+          <w:szCs w:val="24"/>
+        </w:rPr>
+        <w:t>-</w:t>
+      </w:r>
+      <w:r>
+        <w:rPr>
+          <w:sz w:val="24"/>
+          <w:szCs w:val="24"/>
+        </w:rPr>
+        <w:t xml:space="preserve"> Schlaufe</w:t>
+      </w:r>
+      <w:r>
+        <w:rPr>
+          <w:sz w:val="24"/>
+          <w:szCs w:val="24"/>
+        </w:rPr>
+        <w:t>»</w:t>
+      </w:r>
+      <w:r>
+        <w:rPr>
+          <w:sz w:val="24"/>
+          <w:szCs w:val="24"/>
+        </w:rPr>
+        <w:t xml:space="preserve"> in eine Tabelle ausgegeben.</w:t>
       </w:r>
     </w:p>
     <w:p>
@@ -361,17 +536,29 @@
           <w:sz w:val="24"/>
           <w:szCs w:val="24"/>
         </w:rPr>
-        <w:t xml:space="preserve">Hier wurde auch mit einem GET-Parameter </w:t>
-      </w:r>
-      <w:proofErr w:type="gramStart"/>
-      <w:r>
-        <w:rPr>
-          <w:sz w:val="24"/>
-          <w:szCs w:val="24"/>
-        </w:rPr>
-        <w:t>namens Produkt</w:t>
-      </w:r>
-      <w:proofErr w:type="gramEnd"/>
+        <w:t xml:space="preserve">Hier wurde auch mit einem GET-Parameter namens </w:t>
+      </w:r>
+      <w:r>
+        <w:rPr>
+          <w:sz w:val="24"/>
+          <w:szCs w:val="24"/>
+        </w:rPr>
+        <w:t>«</w:t>
+      </w:r>
+      <w:r>
+        <w:rPr>
+          <w:sz w:val="24"/>
+          <w:szCs w:val="24"/>
+        </w:rPr>
+        <w:t>Produkt</w:t>
+      </w:r>
+      <w:r>
+        <w:rPr>
+          <w:sz w:val="24"/>
+          <w:szCs w:val="24"/>
+        </w:rPr>
+        <w:t>»</w:t>
+      </w:r>
       <w:r>
         <w:rPr>
           <w:sz w:val="24"/>
@@ -379,54 +566,244 @@
         </w:rPr>
         <w:t xml:space="preserve"> gearbeitet.</w:t>
       </w:r>
-    </w:p>
-    <w:p>
-      <w:pPr>
-        <w:rPr>
-          <w:sz w:val="24"/>
-          <w:szCs w:val="24"/>
-        </w:rPr>
-      </w:pPr>
-      <w:r>
-        <w:rPr>
-          <w:sz w:val="24"/>
-          <w:szCs w:val="24"/>
-        </w:rPr>
-        <w:t xml:space="preserve">Es stehen 2 </w:t>
-      </w:r>
-      <w:proofErr w:type="gramStart"/>
-      <w:r>
-        <w:rPr>
-          <w:sz w:val="24"/>
-          <w:szCs w:val="24"/>
-        </w:rPr>
-        <w:t>Möglich</w:t>
-      </w:r>
-      <w:proofErr w:type="gramEnd"/>
-      <w:r>
-        <w:rPr>
-          <w:sz w:val="24"/>
-          <w:szCs w:val="24"/>
-        </w:rPr>
-        <w:t xml:space="preserve"> Optionen zum weiterfahren zur Verfügung, entweder man geht zur Warenkorb Ansicht oder man kann zurück gehen.</w:t>
-      </w:r>
-    </w:p>
-    <w:p>
-      <w:pPr>
-        <w:rPr>
-          <w:sz w:val="24"/>
-          <w:szCs w:val="24"/>
-        </w:rPr>
-      </w:pPr>
+      <w:r>
+        <w:rPr>
+          <w:sz w:val="24"/>
+          <w:szCs w:val="24"/>
+        </w:rPr>
+        <w:t xml:space="preserve"> </w:t>
+      </w:r>
       <w:bookmarkStart w:id="0" w:name="_GoBack"/>
       <w:bookmarkEnd w:id="0"/>
       <w:r>
         <w:rPr>
+          <w:sz w:val="24"/>
+          <w:szCs w:val="24"/>
+        </w:rPr>
+        <w:t>Alle Ang</w:t>
+      </w:r>
+      <w:r>
+        <w:rPr>
+          <w:sz w:val="24"/>
+          <w:szCs w:val="24"/>
+        </w:rPr>
+        <w:t>a</w:t>
+      </w:r>
+      <w:r>
+        <w:rPr>
+          <w:sz w:val="24"/>
+          <w:szCs w:val="24"/>
+        </w:rPr>
+        <w:t xml:space="preserve">ben der </w:t>
+      </w:r>
+      <w:r>
+        <w:rPr>
+          <w:sz w:val="24"/>
+          <w:szCs w:val="24"/>
+        </w:rPr>
+        <w:t>Seite (</w:t>
+      </w:r>
+      <w:r>
+        <w:rPr>
+          <w:sz w:val="24"/>
+          <w:szCs w:val="24"/>
+        </w:rPr>
+        <w:t xml:space="preserve">inklusive </w:t>
+      </w:r>
+      <w:r>
+        <w:rPr>
+          <w:sz w:val="24"/>
+          <w:szCs w:val="24"/>
+        </w:rPr>
+        <w:t xml:space="preserve">des </w:t>
+      </w:r>
+      <w:r>
+        <w:rPr>
+          <w:sz w:val="24"/>
+          <w:szCs w:val="24"/>
+        </w:rPr>
+        <w:t>Bild</w:t>
+      </w:r>
+      <w:r>
+        <w:rPr>
+          <w:sz w:val="24"/>
+          <w:szCs w:val="24"/>
+        </w:rPr>
+        <w:t>es)</w:t>
+      </w:r>
+      <w:r>
+        <w:rPr>
+          <w:sz w:val="24"/>
+          <w:szCs w:val="24"/>
+        </w:rPr>
+        <w:t xml:space="preserve"> werden vom GET-Parameter bestimmt. Dieser Parameter kann </w:t>
+      </w:r>
+      <w:r>
+        <w:rPr>
+          <w:sz w:val="24"/>
+          <w:szCs w:val="24"/>
+        </w:rPr>
+        <w:lastRenderedPageBreak/>
+        <w:t xml:space="preserve">mit einer </w:t>
+      </w:r>
+      <w:proofErr w:type="spellStart"/>
+      <w:r>
+        <w:rPr>
+          <w:sz w:val="24"/>
+          <w:szCs w:val="24"/>
+        </w:rPr>
+        <w:t>Prepared</w:t>
+      </w:r>
+      <w:proofErr w:type="spellEnd"/>
+      <w:r>
+        <w:rPr>
+          <w:sz w:val="24"/>
+          <w:szCs w:val="24"/>
+        </w:rPr>
+        <w:t xml:space="preserve"> Statement dann je nach Anfrage d</w:t>
+      </w:r>
+      <w:r>
+        <w:rPr>
+          <w:sz w:val="24"/>
+          <w:szCs w:val="24"/>
+        </w:rPr>
+        <w:t>ie richtigen Daten aus der Datenbank holen.</w:t>
+      </w:r>
+    </w:p>
+    <w:p>
+      <w:pPr>
+        <w:rPr>
+          <w:sz w:val="24"/>
+          <w:szCs w:val="24"/>
+        </w:rPr>
+      </w:pPr>
+      <w:r>
+        <w:rPr>
+          <w:sz w:val="24"/>
+          <w:szCs w:val="24"/>
+        </w:rPr>
+        <w:t xml:space="preserve">Um von dieser Seite aus weiterzufahren </w:t>
+      </w:r>
+      <w:r>
+        <w:rPr>
+          <w:sz w:val="24"/>
+          <w:szCs w:val="24"/>
+        </w:rPr>
+        <w:t xml:space="preserve">stehen </w:t>
+      </w:r>
+      <w:r>
+        <w:rPr>
+          <w:sz w:val="24"/>
+          <w:szCs w:val="24"/>
+        </w:rPr>
+        <w:t>zwei</w:t>
+      </w:r>
+      <w:r>
+        <w:rPr>
+          <w:sz w:val="24"/>
+          <w:szCs w:val="24"/>
+        </w:rPr>
+        <w:t xml:space="preserve"> </w:t>
+      </w:r>
+      <w:r>
+        <w:rPr>
+          <w:sz w:val="24"/>
+          <w:szCs w:val="24"/>
+        </w:rPr>
+        <w:t>m</w:t>
+      </w:r>
+      <w:r>
+        <w:rPr>
+          <w:sz w:val="24"/>
+          <w:szCs w:val="24"/>
+        </w:rPr>
+        <w:t>öglich</w:t>
+      </w:r>
+      <w:r>
+        <w:rPr>
+          <w:sz w:val="24"/>
+          <w:szCs w:val="24"/>
+        </w:rPr>
+        <w:t>e</w:t>
+      </w:r>
+      <w:r>
+        <w:rPr>
+          <w:sz w:val="24"/>
+          <w:szCs w:val="24"/>
+        </w:rPr>
+        <w:t xml:space="preserve"> Optionen zur Verfügung, entweder man geht </w:t>
+      </w:r>
+      <w:r>
+        <w:rPr>
+          <w:sz w:val="24"/>
+          <w:szCs w:val="24"/>
+        </w:rPr>
+        <w:t xml:space="preserve">per Icon </w:t>
+      </w:r>
+      <w:r>
+        <w:rPr>
+          <w:sz w:val="24"/>
+          <w:szCs w:val="24"/>
+        </w:rPr>
+        <w:t>zu</w:t>
+      </w:r>
+      <w:r>
+        <w:rPr>
+          <w:sz w:val="24"/>
+          <w:szCs w:val="24"/>
+        </w:rPr>
+        <w:t>r</w:t>
+      </w:r>
+      <w:r>
+        <w:rPr>
+          <w:sz w:val="24"/>
+          <w:szCs w:val="24"/>
+        </w:rPr>
+        <w:t xml:space="preserve"> Warenkorb Ansicht oder man kann zurück </w:t>
+      </w:r>
+      <w:r>
+        <w:rPr>
+          <w:sz w:val="24"/>
+          <w:szCs w:val="24"/>
+        </w:rPr>
+        <w:t>zur Hauptseite</w:t>
+      </w:r>
+      <w:r>
+        <w:rPr>
+          <w:sz w:val="24"/>
+          <w:szCs w:val="24"/>
+        </w:rPr>
+        <w:t>.</w:t>
+      </w:r>
+      <w:r>
+        <w:rPr>
+          <w:sz w:val="24"/>
+          <w:szCs w:val="24"/>
+        </w:rPr>
+        <w:t xml:space="preserve"> Auf dem Weg zum Warenkorb wird die Produkte ID mitgegeben damit das richtige Produkt im Warenkorb angezeigt wird.</w:t>
+      </w:r>
+    </w:p>
+    <w:p>
+      <w:pPr>
+        <w:rPr>
+          <w:sz w:val="24"/>
+          <w:szCs w:val="24"/>
+        </w:rPr>
+      </w:pPr>
+    </w:p>
+    <w:p>
+      <w:pPr>
+        <w:rPr>
+          <w:sz w:val="24"/>
+          <w:szCs w:val="24"/>
+        </w:rPr>
+      </w:pPr>
+      <w:r>
+        <w:rPr>
           <w:b/>
           <w:sz w:val="24"/>
           <w:szCs w:val="24"/>
         </w:rPr>
-        <w:lastRenderedPageBreak/>
         <w:t>Aufgabe 3 – Angebote in den Warenkorb legen</w:t>
       </w:r>
     </w:p>
@@ -451,83 +828,123 @@
         </w:rPr>
         <w:t xml:space="preserve"> das man </w:t>
       </w:r>
-      <w:proofErr w:type="gramStart"/>
-      <w:r>
-        <w:rPr>
-          <w:sz w:val="24"/>
-          <w:szCs w:val="24"/>
-        </w:rPr>
-        <w:t>Produkte</w:t>
-      </w:r>
-      <w:proofErr w:type="gramEnd"/>
-      <w:r>
-        <w:rPr>
-          <w:sz w:val="24"/>
-          <w:szCs w:val="24"/>
-        </w:rPr>
-        <w:t xml:space="preserve"> die man kaufen will in den Warenkorb legen kann.</w:t>
-      </w:r>
-    </w:p>
-    <w:p>
-      <w:pPr>
-        <w:rPr>
-          <w:sz w:val="24"/>
-          <w:szCs w:val="24"/>
-        </w:rPr>
-      </w:pPr>
-      <w:r>
-        <w:rPr>
-          <w:sz w:val="24"/>
-          <w:szCs w:val="24"/>
-        </w:rPr>
-        <w:t xml:space="preserve">Der Kunde kann in diesem Formular eingeben was für eine Menge des gewählten Produkts er haben will. Die Berechnung des Totalpreises wurde hier mit JavaScript umgesetzt und einem onchange EventListener, dies hat den Vorteil das die Seite nicht jedes Mal neu geladen werden </w:t>
-      </w:r>
-      <w:proofErr w:type="gramStart"/>
-      <w:r>
-        <w:rPr>
-          <w:sz w:val="24"/>
-          <w:szCs w:val="24"/>
-        </w:rPr>
-        <w:t>muss</w:t>
-      </w:r>
-      <w:proofErr w:type="gramEnd"/>
-      <w:r>
-        <w:rPr>
-          <w:sz w:val="24"/>
-          <w:szCs w:val="24"/>
-        </w:rPr>
-        <w:t xml:space="preserve"> um den Preis neu zu berechnen.</w:t>
-      </w:r>
-    </w:p>
-    <w:p>
-      <w:pPr>
-        <w:rPr>
-          <w:sz w:val="24"/>
-          <w:szCs w:val="24"/>
-        </w:rPr>
-      </w:pPr>
-      <w:r>
-        <w:rPr>
-          <w:sz w:val="24"/>
-          <w:szCs w:val="24"/>
-        </w:rPr>
-        <w:t xml:space="preserve">Es stehen einem 2 Optionen zur </w:t>
-      </w:r>
-      <w:proofErr w:type="gramStart"/>
-      <w:r>
-        <w:rPr>
-          <w:sz w:val="24"/>
-          <w:szCs w:val="24"/>
-        </w:rPr>
-        <w:t>Verfügung</w:t>
-      </w:r>
-      <w:proofErr w:type="gramEnd"/>
-      <w:r>
-        <w:rPr>
-          <w:sz w:val="24"/>
-          <w:szCs w:val="24"/>
-        </w:rPr>
-        <w:t xml:space="preserve"> um weiterzufahren, entweder man legt das Produkt endgültig in den Warenkorb oder man kann zurück gehen.</w:t>
+      <w:r>
+        <w:rPr>
+          <w:sz w:val="24"/>
+          <w:szCs w:val="24"/>
+        </w:rPr>
+        <w:t xml:space="preserve">die </w:t>
+      </w:r>
+      <w:r>
+        <w:rPr>
+          <w:sz w:val="24"/>
+          <w:szCs w:val="24"/>
+        </w:rPr>
+        <w:t>Produkte die man kaufen will in den Warenkorb legen kann.</w:t>
+      </w:r>
+    </w:p>
+    <w:p>
+      <w:pPr>
+        <w:rPr>
+          <w:sz w:val="24"/>
+          <w:szCs w:val="24"/>
+        </w:rPr>
+      </w:pPr>
+      <w:r>
+        <w:rPr>
+          <w:sz w:val="24"/>
+          <w:szCs w:val="24"/>
+        </w:rPr>
+        <w:t xml:space="preserve">Der Kunde kann in diesem Formular eingeben was für eine Menge des gewählten Produkts er haben will. Die Berechnung des Totalpreises wurde hier mit JavaScript und einem </w:t>
+      </w:r>
+      <w:proofErr w:type="spellStart"/>
+      <w:r>
+        <w:rPr>
+          <w:sz w:val="24"/>
+          <w:szCs w:val="24"/>
+        </w:rPr>
+        <w:t>onchange</w:t>
+      </w:r>
+      <w:proofErr w:type="spellEnd"/>
+      <w:r>
+        <w:rPr>
+          <w:sz w:val="24"/>
+          <w:szCs w:val="24"/>
+        </w:rPr>
+        <w:t xml:space="preserve"> </w:t>
+      </w:r>
+      <w:proofErr w:type="spellStart"/>
+      <w:r>
+        <w:rPr>
+          <w:sz w:val="24"/>
+          <w:szCs w:val="24"/>
+        </w:rPr>
+        <w:t>EventListene</w:t>
+      </w:r>
+      <w:r>
+        <w:rPr>
+          <w:sz w:val="24"/>
+          <w:szCs w:val="24"/>
+        </w:rPr>
+        <w:t>r</w:t>
+      </w:r>
+      <w:proofErr w:type="spellEnd"/>
+      <w:r>
+        <w:rPr>
+          <w:sz w:val="24"/>
+          <w:szCs w:val="24"/>
+        </w:rPr>
+        <w:t xml:space="preserve"> </w:t>
+      </w:r>
+      <w:r>
+        <w:rPr>
+          <w:sz w:val="24"/>
+          <w:szCs w:val="24"/>
+        </w:rPr>
+        <w:t>umgesetzt</w:t>
+      </w:r>
+      <w:r>
+        <w:rPr>
+          <w:sz w:val="24"/>
+          <w:szCs w:val="24"/>
+        </w:rPr>
+        <w:t xml:space="preserve"> </w:t>
+      </w:r>
+      <w:r>
+        <w:rPr>
+          <w:sz w:val="24"/>
+          <w:szCs w:val="24"/>
+        </w:rPr>
+        <w:t>, dies hat den Vorteil das die Seite nicht jedes Mal neu geladen werden muss um den Preis neu zu berechnen.</w:t>
+      </w:r>
+    </w:p>
+    <w:p>
+      <w:pPr>
+        <w:rPr>
+          <w:sz w:val="24"/>
+          <w:szCs w:val="24"/>
+        </w:rPr>
+      </w:pPr>
+      <w:r>
+        <w:rPr>
+          <w:sz w:val="24"/>
+          <w:szCs w:val="24"/>
+        </w:rPr>
+        <w:t xml:space="preserve">Es stehen einem </w:t>
+      </w:r>
+      <w:r>
+        <w:rPr>
+          <w:sz w:val="24"/>
+          <w:szCs w:val="24"/>
+        </w:rPr>
+        <w:t>zwei</w:t>
+      </w:r>
+      <w:r>
+        <w:rPr>
+          <w:sz w:val="24"/>
+          <w:szCs w:val="24"/>
+        </w:rPr>
+        <w:t xml:space="preserve"> Optionen zur Verfügung um weiterzufahren, entweder man legt das Produkt endgültig in den Warenkorb oder man kann zurück gehen.</w:t>
       </w:r>
     </w:p>
     <w:p>
@@ -572,134 +989,141 @@
           <w:sz w:val="24"/>
           <w:szCs w:val="24"/>
         </w:rPr>
-        <w:t xml:space="preserve">Beispiel. </w:t>
-      </w:r>
-      <w:proofErr w:type="gramStart"/>
-      <w:r>
-        <w:rPr>
-          <w:sz w:val="24"/>
-          <w:szCs w:val="24"/>
-        </w:rPr>
-        <w:t>{ "</w:t>
-      </w:r>
-      <w:proofErr w:type="gramEnd"/>
-      <w:r>
-        <w:rPr>
-          <w:sz w:val="24"/>
-          <w:szCs w:val="24"/>
-        </w:rPr>
-        <w:t xml:space="preserve">5": { "menge": </w:t>
-      </w:r>
-      <w:r>
-        <w:rPr>
-          <w:sz w:val="24"/>
-          <w:szCs w:val="24"/>
-        </w:rPr>
-        <w:t xml:space="preserve">5, "produktPreis": 10}, </w:t>
-      </w:r>
-      <w:r>
-        <w:rPr>
-          <w:sz w:val="24"/>
-          <w:szCs w:val="24"/>
-        </w:rPr>
-        <w:t>"</w:t>
-      </w:r>
-      <w:r>
-        <w:rPr>
-          <w:sz w:val="24"/>
-          <w:szCs w:val="24"/>
-        </w:rPr>
-        <w:t>7</w:t>
-      </w:r>
-      <w:r>
-        <w:rPr>
-          <w:sz w:val="24"/>
-          <w:szCs w:val="24"/>
-        </w:rPr>
-        <w:t xml:space="preserve">": { "menge": </w:t>
-      </w:r>
-      <w:r>
-        <w:rPr>
-          <w:sz w:val="24"/>
-          <w:szCs w:val="24"/>
-        </w:rPr>
-        <w:t>2</w:t>
-      </w:r>
-      <w:r>
-        <w:rPr>
-          <w:sz w:val="24"/>
-          <w:szCs w:val="24"/>
-        </w:rPr>
-        <w:t xml:space="preserve">, "produktPreis": </w:t>
-      </w:r>
-      <w:r>
-        <w:rPr>
-          <w:sz w:val="24"/>
-          <w:szCs w:val="24"/>
-        </w:rPr>
-        <w:t>3.9}}</w:t>
-      </w:r>
-    </w:p>
-    <w:p>
-      <w:pPr>
-        <w:rPr>
-          <w:sz w:val="24"/>
-          <w:szCs w:val="24"/>
-        </w:rPr>
-      </w:pPr>
-      <w:r>
-        <w:rPr>
-          <w:sz w:val="24"/>
-          <w:szCs w:val="24"/>
-        </w:rPr>
-        <w:t xml:space="preserve">Die erste Zahl spiegelt die ProduktId </w:t>
-      </w:r>
-      <w:proofErr w:type="gramStart"/>
-      <w:r>
-        <w:rPr>
-          <w:sz w:val="24"/>
-          <w:szCs w:val="24"/>
-        </w:rPr>
-        <w:t>wieder</w:t>
-      </w:r>
-      <w:proofErr w:type="gramEnd"/>
-      <w:r>
-        <w:rPr>
-          <w:sz w:val="24"/>
-          <w:szCs w:val="24"/>
-        </w:rPr>
-        <w:t xml:space="preserve"> und enthält ein Objekt das menge und preis der Bestellung enthält.</w:t>
-      </w:r>
-    </w:p>
-    <w:p>
-      <w:pPr>
-        <w:rPr>
-          <w:sz w:val="24"/>
-          <w:szCs w:val="24"/>
-        </w:rPr>
-      </w:pPr>
-      <w:r>
-        <w:rPr>
-          <w:sz w:val="24"/>
-          <w:szCs w:val="24"/>
-        </w:rPr>
-        <w:t xml:space="preserve">Zudem wird noch eine zweite </w:t>
-      </w:r>
-      <w:proofErr w:type="gramStart"/>
-      <w:r>
-        <w:rPr>
-          <w:sz w:val="24"/>
-          <w:szCs w:val="24"/>
-        </w:rPr>
-        <w:t>Session geführt</w:t>
-      </w:r>
-      <w:proofErr w:type="gramEnd"/>
-      <w:r>
-        <w:rPr>
-          <w:sz w:val="24"/>
-          <w:szCs w:val="24"/>
-        </w:rPr>
-        <w:t xml:space="preserve"> die den total Betrag aller Bestellung enthält damit der Kunde einen Überblick hat wie viel im Warenkorb ist.</w:t>
+        <w:t xml:space="preserve">Beispiel. { "5": { "menge": </w:t>
+      </w:r>
+      <w:r>
+        <w:rPr>
+          <w:sz w:val="24"/>
+          <w:szCs w:val="24"/>
+        </w:rPr>
+        <w:t>5, "</w:t>
+      </w:r>
+      <w:proofErr w:type="spellStart"/>
+      <w:r>
+        <w:rPr>
+          <w:sz w:val="24"/>
+          <w:szCs w:val="24"/>
+        </w:rPr>
+        <w:t>produktPreis</w:t>
+      </w:r>
+      <w:proofErr w:type="spellEnd"/>
+      <w:r>
+        <w:rPr>
+          <w:sz w:val="24"/>
+          <w:szCs w:val="24"/>
+        </w:rPr>
+        <w:t>": 10}, "7": { "menge": 2, "</w:t>
+      </w:r>
+      <w:proofErr w:type="spellStart"/>
+      <w:r>
+        <w:rPr>
+          <w:sz w:val="24"/>
+          <w:szCs w:val="24"/>
+        </w:rPr>
+        <w:t>produktPreis</w:t>
+      </w:r>
+      <w:proofErr w:type="spellEnd"/>
+      <w:r>
+        <w:rPr>
+          <w:sz w:val="24"/>
+          <w:szCs w:val="24"/>
+        </w:rPr>
+        <w:t>": 3.9}}</w:t>
+      </w:r>
+    </w:p>
+    <w:p>
+      <w:pPr>
+        <w:rPr>
+          <w:sz w:val="24"/>
+          <w:szCs w:val="24"/>
+        </w:rPr>
+      </w:pPr>
+      <w:r>
+        <w:rPr>
+          <w:sz w:val="24"/>
+          <w:szCs w:val="24"/>
+        </w:rPr>
+        <w:t xml:space="preserve">Die erste Zahl spiegelt die </w:t>
+      </w:r>
+      <w:proofErr w:type="spellStart"/>
+      <w:r>
+        <w:rPr>
+          <w:sz w:val="24"/>
+          <w:szCs w:val="24"/>
+        </w:rPr>
+        <w:t>ProduktI</w:t>
+      </w:r>
+      <w:r>
+        <w:rPr>
+          <w:sz w:val="24"/>
+          <w:szCs w:val="24"/>
+        </w:rPr>
+        <w:t>D</w:t>
+      </w:r>
+      <w:proofErr w:type="spellEnd"/>
+      <w:r>
+        <w:rPr>
+          <w:sz w:val="24"/>
+          <w:szCs w:val="24"/>
+        </w:rPr>
+        <w:t xml:space="preserve"> wieder und enthält ein Objekt das</w:t>
+      </w:r>
+      <w:r>
+        <w:rPr>
+          <w:sz w:val="24"/>
+          <w:szCs w:val="24"/>
+        </w:rPr>
+        <w:t xml:space="preserve"> die</w:t>
+      </w:r>
+      <w:r>
+        <w:rPr>
+          <w:sz w:val="24"/>
+          <w:szCs w:val="24"/>
+        </w:rPr>
+        <w:t xml:space="preserve"> </w:t>
+      </w:r>
+      <w:r>
+        <w:rPr>
+          <w:sz w:val="24"/>
+          <w:szCs w:val="24"/>
+        </w:rPr>
+        <w:t>M</w:t>
+      </w:r>
+      <w:r>
+        <w:rPr>
+          <w:sz w:val="24"/>
+          <w:szCs w:val="24"/>
+        </w:rPr>
+        <w:t xml:space="preserve">enge und </w:t>
+      </w:r>
+      <w:r>
+        <w:rPr>
+          <w:sz w:val="24"/>
+          <w:szCs w:val="24"/>
+        </w:rPr>
+        <w:t>der P</w:t>
+      </w:r>
+      <w:r>
+        <w:rPr>
+          <w:sz w:val="24"/>
+          <w:szCs w:val="24"/>
+        </w:rPr>
+        <w:t>reis der Bestellung enthält.</w:t>
+      </w:r>
+    </w:p>
+    <w:p>
+      <w:pPr>
+        <w:rPr>
+          <w:sz w:val="24"/>
+          <w:szCs w:val="24"/>
+        </w:rPr>
+      </w:pPr>
+      <w:r>
+        <w:rPr>
+          <w:sz w:val="24"/>
+          <w:szCs w:val="24"/>
+        </w:rPr>
+        <w:t>Zudem wird noch eine zweite Session geführt die den total Betrag aller Bestellung enthält damit der Kunde einen Überblick hat wie viel im Warenkorb ist.</w:t>
       </w:r>
     </w:p>
     <w:p>

</xml_diff>